<commit_message>
added more Character Sheets
</commit_message>
<xml_diff>
--- a/Documents/CharacterSheet_WeißerRitter.docx
+++ b/Documents/CharacterSheet_WeißerRitter.docx
@@ -290,6 +290,36 @@
           <w:szCs w:val="24"/>
         </w:rPr>
       </w:pPr>
+      <w:r>
+        <w:rPr>
+          <w:rFonts w:ascii="Arial" w:hAnsi="Arial" w:cs="Arial"/>
+          <w:sz w:val="24"/>
+          <w:szCs w:val="24"/>
+        </w:rPr>
+        <w:t>Ist von der Andersartigkeit der westlichen Welt überfordert</w:t>
+      </w:r>
+    </w:p>
+    <w:p>
+      <w:pPr>
+        <w:pStyle w:val="Listenabsatz"/>
+        <w:numPr>
+          <w:ilvl w:val="0"/>
+          <w:numId w:val="2"/>
+        </w:numPr>
+        <w:rPr>
+          <w:rFonts w:ascii="Arial" w:hAnsi="Arial" w:cs="Arial"/>
+          <w:sz w:val="24"/>
+          <w:szCs w:val="24"/>
+        </w:rPr>
+      </w:pPr>
+      <w:r>
+        <w:rPr>
+          <w:rFonts w:ascii="Arial" w:hAnsi="Arial" w:cs="Arial"/>
+          <w:sz w:val="24"/>
+          <w:szCs w:val="24"/>
+        </w:rPr>
+        <w:t>Legt sehr viel Wert auf Respekt, Treue und Ehre</w:t>
+      </w:r>
     </w:p>
     <w:p>
       <w:pPr>
@@ -341,22 +371,249 @@
     <w:p>
       <w:pPr>
         <w:rPr>
+          <w:rFonts w:ascii="Arial" w:hAnsi="Arial" w:cs="Arial"/>
+          <w:sz w:val="24"/>
+          <w:szCs w:val="24"/>
+        </w:rPr>
+      </w:pPr>
+      <w:proofErr w:type="spellStart"/>
+      <w:r>
+        <w:rPr>
+          <w:rFonts w:ascii="Arial" w:hAnsi="Arial" w:cs="Arial"/>
+          <w:sz w:val="24"/>
+          <w:szCs w:val="24"/>
+        </w:rPr>
+        <w:t>Halistrator</w:t>
+      </w:r>
+      <w:proofErr w:type="spellEnd"/>
+      <w:r>
+        <w:rPr>
+          <w:rFonts w:ascii="Arial" w:hAnsi="Arial" w:cs="Arial"/>
+          <w:sz w:val="24"/>
+          <w:szCs w:val="24"/>
+        </w:rPr>
+        <w:t xml:space="preserve"> stammt aus einem uralten südöstlich angesiedelten Volk. Als er geboren wurde, entsandten seine Eltern ihn, wie für seinen Stamm typisch, in die Obhut der Ältesten. </w:t>
+      </w:r>
+      <w:r>
+        <w:rPr>
+          <w:rFonts w:ascii="Arial" w:hAnsi="Arial" w:cs="Arial"/>
+          <w:sz w:val="24"/>
+          <w:szCs w:val="24"/>
+        </w:rPr>
+        <w:t>Sein Schicksal war es, der Bruderschaft der Ältesten zu folgen, eine Ranghohe Position zu erreichen und die innere Sicherheit seines Stammes zu gewährleisten.</w:t>
+      </w:r>
+    </w:p>
+    <w:p>
+      <w:pPr>
+        <w:rPr>
+          <w:rFonts w:ascii="Arial" w:hAnsi="Arial" w:cs="Arial"/>
+          <w:sz w:val="24"/>
+          <w:szCs w:val="24"/>
+        </w:rPr>
+      </w:pPr>
+      <w:r>
+        <w:rPr>
+          <w:rFonts w:ascii="Arial" w:hAnsi="Arial" w:cs="Arial"/>
+          <w:sz w:val="24"/>
+          <w:szCs w:val="24"/>
+        </w:rPr>
+        <w:t>Eine</w:t>
+      </w:r>
+      <w:r>
+        <w:rPr>
+          <w:rFonts w:ascii="Arial" w:hAnsi="Arial" w:cs="Arial"/>
+          <w:sz w:val="24"/>
+          <w:szCs w:val="24"/>
+        </w:rPr>
+        <w:t>s Nachts</w:t>
+      </w:r>
+      <w:r>
+        <w:rPr>
+          <w:rFonts w:ascii="Arial" w:hAnsi="Arial" w:cs="Arial"/>
+          <w:sz w:val="24"/>
+          <w:szCs w:val="24"/>
+        </w:rPr>
+        <w:t xml:space="preserve"> bekam das Orakel eine Vision der Apokalypse. Die Welt würde aus dem Gleichgewicht fallen, die Seelen der Menschen würden verdorben werden und eine Zeit des Krieges und des Chaos stehe kurz bevor. </w:t>
+      </w:r>
+    </w:p>
+    <w:p>
+      <w:pPr>
+        <w:rPr>
+          <w:rFonts w:ascii="Arial" w:hAnsi="Arial" w:cs="Arial"/>
+          <w:sz w:val="24"/>
+          <w:szCs w:val="24"/>
+        </w:rPr>
+      </w:pPr>
+      <w:r>
+        <w:rPr>
+          <w:rFonts w:ascii="Arial" w:hAnsi="Arial" w:cs="Arial"/>
+          <w:sz w:val="24"/>
+          <w:szCs w:val="24"/>
+        </w:rPr>
+        <w:t xml:space="preserve">In ihrer Vision sah sie ein brennendes und finsteres Königreich voller Zorn und Chaos. Sie identifizierte es als das Königreich </w:t>
+      </w:r>
+      <w:proofErr w:type="spellStart"/>
+      <w:r>
+        <w:rPr>
+          <w:rFonts w:ascii="Arial" w:hAnsi="Arial" w:cs="Arial"/>
+          <w:sz w:val="24"/>
+          <w:szCs w:val="24"/>
+        </w:rPr>
+        <w:t>Funtasia</w:t>
+      </w:r>
+      <w:proofErr w:type="spellEnd"/>
+      <w:r>
+        <w:rPr>
+          <w:rFonts w:ascii="Arial" w:hAnsi="Arial" w:cs="Arial"/>
+          <w:sz w:val="24"/>
+          <w:szCs w:val="24"/>
+        </w:rPr>
+        <w:t xml:space="preserve">. </w:t>
+      </w:r>
+    </w:p>
+    <w:p>
+      <w:pPr>
+        <w:rPr>
+          <w:rFonts w:ascii="Arial" w:hAnsi="Arial" w:cs="Arial"/>
+          <w:sz w:val="24"/>
+          <w:szCs w:val="24"/>
+        </w:rPr>
+      </w:pPr>
+      <w:r>
+        <w:rPr>
+          <w:rFonts w:ascii="Arial" w:hAnsi="Arial" w:cs="Arial"/>
+          <w:sz w:val="24"/>
+          <w:szCs w:val="24"/>
+        </w:rPr>
+        <w:t xml:space="preserve">Sie teilte sich dem Ältesten mit, welcher diese Kunde an seinen gesamten Stamm verbreitete. Jedes Mitglied der Bruderschaft war zu der Zeit bereits in ferne Orte </w:t>
+      </w:r>
+      <w:proofErr w:type="gramStart"/>
+      <w:r>
+        <w:rPr>
+          <w:rFonts w:ascii="Arial" w:hAnsi="Arial" w:cs="Arial"/>
+          <w:sz w:val="24"/>
+          <w:szCs w:val="24"/>
+        </w:rPr>
+        <w:t>entsandt</w:t>
+      </w:r>
+      <w:proofErr w:type="gramEnd"/>
+      <w:r>
+        <w:rPr>
+          <w:rFonts w:ascii="Arial" w:hAnsi="Arial" w:cs="Arial"/>
+          <w:sz w:val="24"/>
+          <w:szCs w:val="24"/>
+        </w:rPr>
+        <w:t xml:space="preserve"> um deren Aufgaben nachzugehen, somit war </w:t>
+      </w:r>
+      <w:proofErr w:type="spellStart"/>
+      <w:r>
+        <w:rPr>
+          <w:rFonts w:ascii="Arial" w:hAnsi="Arial" w:cs="Arial"/>
+          <w:sz w:val="24"/>
+          <w:szCs w:val="24"/>
+        </w:rPr>
+        <w:t>Halistrator</w:t>
+      </w:r>
+      <w:proofErr w:type="spellEnd"/>
+      <w:r>
+        <w:rPr>
+          <w:rFonts w:ascii="Arial" w:hAnsi="Arial" w:cs="Arial"/>
+          <w:sz w:val="24"/>
+          <w:szCs w:val="24"/>
+        </w:rPr>
+        <w:t xml:space="preserve"> der einzige Fähige die Situation in dem Königreich auszukundschaften. </w:t>
+      </w:r>
+    </w:p>
+    <w:p>
+      <w:pPr>
+        <w:rPr>
+          <w:rFonts w:ascii="Arial" w:hAnsi="Arial" w:cs="Arial"/>
+          <w:sz w:val="24"/>
+          <w:szCs w:val="24"/>
+        </w:rPr>
+      </w:pPr>
+      <w:r>
+        <w:rPr>
+          <w:rFonts w:ascii="Arial" w:hAnsi="Arial" w:cs="Arial"/>
+          <w:sz w:val="24"/>
+          <w:szCs w:val="24"/>
+        </w:rPr>
+        <w:t xml:space="preserve">Der Älteste wusste, </w:t>
+      </w:r>
+      <w:proofErr w:type="spellStart"/>
+      <w:r>
+        <w:rPr>
+          <w:rFonts w:ascii="Arial" w:hAnsi="Arial" w:cs="Arial"/>
+          <w:sz w:val="24"/>
+          <w:szCs w:val="24"/>
+        </w:rPr>
+        <w:t>Halistrator</w:t>
+      </w:r>
+      <w:proofErr w:type="spellEnd"/>
+      <w:r>
+        <w:rPr>
+          <w:rFonts w:ascii="Arial" w:hAnsi="Arial" w:cs="Arial"/>
+          <w:sz w:val="24"/>
+          <w:szCs w:val="24"/>
+        </w:rPr>
+        <w:t xml:space="preserve"> wäre noch nicht bereit diese Aufgabe zu meistern. Leider blieb keine andere Wahl. So beschlossen sie gemeinsam </w:t>
+      </w:r>
+      <w:proofErr w:type="spellStart"/>
+      <w:r>
+        <w:rPr>
+          <w:rFonts w:ascii="Arial" w:hAnsi="Arial" w:cs="Arial"/>
+          <w:sz w:val="24"/>
+          <w:szCs w:val="24"/>
+        </w:rPr>
+        <w:t>Halistrator</w:t>
+      </w:r>
+      <w:proofErr w:type="spellEnd"/>
+      <w:r>
+        <w:rPr>
+          <w:rFonts w:ascii="Arial" w:hAnsi="Arial" w:cs="Arial"/>
+          <w:sz w:val="24"/>
+          <w:szCs w:val="24"/>
+        </w:rPr>
+        <w:t xml:space="preserve"> </w:t>
+      </w:r>
+      <w:proofErr w:type="spellStart"/>
+      <w:r>
+        <w:rPr>
+          <w:rFonts w:ascii="Arial" w:hAnsi="Arial" w:cs="Arial"/>
+          <w:sz w:val="24"/>
+          <w:szCs w:val="24"/>
+        </w:rPr>
+        <w:lastRenderedPageBreak/>
+        <w:t>schnellstauf</w:t>
+      </w:r>
+      <w:proofErr w:type="spellEnd"/>
+      <w:r>
+        <w:rPr>
+          <w:rFonts w:ascii="Arial" w:hAnsi="Arial" w:cs="Arial"/>
+          <w:sz w:val="24"/>
+          <w:szCs w:val="24"/>
+        </w:rPr>
+        <w:t xml:space="preserve"> die gefährliche Mission zu schicken, mit der Hoffnung er könne wertvolle Informationen sammeln. </w:t>
+      </w:r>
+    </w:p>
+    <w:p>
+      <w:pPr>
+        <w:rPr>
           <w:rFonts w:ascii="BitPap" w:hAnsi="BitPap"/>
           <w:sz w:val="48"/>
           <w:szCs w:val="48"/>
           <w:u w:val="single"/>
         </w:rPr>
       </w:pPr>
-    </w:p>
-    <w:p>
-      <w:pPr>
+      <w:r>
         <w:rPr>
           <w:rFonts w:ascii="BitPap" w:hAnsi="BitPap"/>
           <w:sz w:val="48"/>
           <w:szCs w:val="48"/>
           <w:u w:val="single"/>
         </w:rPr>
-      </w:pPr>
+        <w:t>Posen:</w:t>
+      </w:r>
       <w:r>
         <w:rPr>
           <w:rFonts w:ascii="BitPap" w:hAnsi="BitPap"/>
@@ -364,27 +621,400 @@
           <w:szCs w:val="48"/>
           <w:u w:val="single"/>
         </w:rPr>
-        <w:t>Posen:</w:t>
-      </w:r>
-      <w:r>
-        <w:rPr>
-          <w:rFonts w:ascii="BitPap" w:hAnsi="BitPap"/>
-          <w:sz w:val="48"/>
-          <w:szCs w:val="48"/>
-          <w:u w:val="single"/>
-        </w:rPr>
         <w:t xml:space="preserve"> </w:t>
       </w:r>
     </w:p>
     <w:p>
       <w:pPr>
-        <w:rPr>
-          <w:rFonts w:ascii="BitPap" w:hAnsi="BitPap"/>
-          <w:sz w:val="48"/>
-          <w:szCs w:val="48"/>
-          <w:u w:val="single"/>
-        </w:rPr>
-      </w:pPr>
+        <w:pStyle w:val="Listenabsatz"/>
+        <w:numPr>
+          <w:ilvl w:val="0"/>
+          <w:numId w:val="2"/>
+        </w:numPr>
+        <w:rPr>
+          <w:rFonts w:ascii="BitPap" w:hAnsi="BitPap"/>
+          <w:sz w:val="48"/>
+          <w:szCs w:val="48"/>
+        </w:rPr>
+      </w:pPr>
+      <w:r>
+        <w:rPr>
+          <w:rFonts w:ascii="BitPap" w:hAnsi="BitPap"/>
+          <w:sz w:val="48"/>
+          <w:szCs w:val="48"/>
+        </w:rPr>
+        <w:t>Standar</w:t>
+      </w:r>
+      <w:r>
+        <w:rPr>
+          <w:rFonts w:ascii="BitPap" w:hAnsi="BitPap"/>
+          <w:sz w:val="48"/>
+          <w:szCs w:val="48"/>
+        </w:rPr>
+        <w:t>d</w:t>
+      </w:r>
+    </w:p>
+    <w:p>
+      <w:pPr>
+        <w:pStyle w:val="Listenabsatz"/>
+        <w:rPr>
+          <w:rFonts w:ascii="BitPap" w:hAnsi="BitPap"/>
+          <w:sz w:val="48"/>
+          <w:szCs w:val="48"/>
+        </w:rPr>
+      </w:pPr>
+      <w:r>
+        <w:rPr>
+          <w:rFonts w:ascii="BitPap" w:hAnsi="BitPap"/>
+          <w:noProof/>
+          <w:sz w:val="48"/>
+          <w:szCs w:val="48"/>
+        </w:rPr>
+        <w:drawing>
+          <wp:inline distT="0" distB="0" distL="0" distR="0" wp14:anchorId="020794DE" wp14:editId="2999B2F3">
+            <wp:extent cx="1266825" cy="1266825"/>
+            <wp:effectExtent l="0" t="0" r="0" b="9525"/>
+            <wp:docPr id="6" name="Grafik 6"/>
+            <wp:cNvGraphicFramePr>
+              <a:graphicFrameLocks xmlns:a="http://schemas.openxmlformats.org/drawingml/2006/main" noChangeAspect="1"/>
+            </wp:cNvGraphicFramePr>
+            <a:graphic xmlns:a="http://schemas.openxmlformats.org/drawingml/2006/main">
+              <a:graphicData uri="http://schemas.openxmlformats.org/drawingml/2006/picture">
+                <pic:pic xmlns:pic="http://schemas.openxmlformats.org/drawingml/2006/picture">
+                  <pic:nvPicPr>
+                    <pic:cNvPr id="0" name="Picture 6"/>
+                    <pic:cNvPicPr>
+                      <a:picLocks noChangeAspect="1" noChangeArrowheads="1"/>
+                    </pic:cNvPicPr>
+                  </pic:nvPicPr>
+                  <pic:blipFill>
+                    <a:blip r:embed="rId5" cstate="print">
+                      <a:extLst>
+                        <a:ext uri="{28A0092B-C50C-407E-A947-70E740481C1C}">
+                          <a14:useLocalDpi xmlns:a14="http://schemas.microsoft.com/office/drawing/2010/main" val="0"/>
+                        </a:ext>
+                      </a:extLst>
+                    </a:blip>
+                    <a:srcRect/>
+                    <a:stretch>
+                      <a:fillRect/>
+                    </a:stretch>
+                  </pic:blipFill>
+                  <pic:spPr bwMode="auto">
+                    <a:xfrm>
+                      <a:off x="0" y="0"/>
+                      <a:ext cx="1266825" cy="1266825"/>
+                    </a:xfrm>
+                    <a:prstGeom prst="rect">
+                      <a:avLst/>
+                    </a:prstGeom>
+                    <a:noFill/>
+                    <a:ln>
+                      <a:noFill/>
+                    </a:ln>
+                  </pic:spPr>
+                </pic:pic>
+              </a:graphicData>
+            </a:graphic>
+          </wp:inline>
+        </w:drawing>
+      </w:r>
+    </w:p>
+    <w:p>
+      <w:pPr>
+        <w:pStyle w:val="Listenabsatz"/>
+        <w:rPr>
+          <w:rFonts w:ascii="BitPap" w:hAnsi="BitPap"/>
+          <w:sz w:val="48"/>
+          <w:szCs w:val="48"/>
+        </w:rPr>
+      </w:pPr>
+    </w:p>
+    <w:p>
+      <w:pPr>
+        <w:pStyle w:val="Listenabsatz"/>
+        <w:numPr>
+          <w:ilvl w:val="0"/>
+          <w:numId w:val="2"/>
+        </w:numPr>
+        <w:rPr>
+          <w:rFonts w:ascii="BitPap" w:hAnsi="BitPap"/>
+          <w:sz w:val="48"/>
+          <w:szCs w:val="48"/>
+        </w:rPr>
+      </w:pPr>
+      <w:r>
+        <w:rPr>
+          <w:rFonts w:ascii="BitPap" w:hAnsi="BitPap"/>
+          <w:sz w:val="48"/>
+          <w:szCs w:val="48"/>
+        </w:rPr>
+        <w:t>Sauer</w:t>
+      </w:r>
+    </w:p>
+    <w:p>
+      <w:pPr>
+        <w:pStyle w:val="Listenabsatz"/>
+        <w:rPr>
+          <w:rFonts w:ascii="BitPap" w:hAnsi="BitPap"/>
+          <w:sz w:val="48"/>
+          <w:szCs w:val="48"/>
+        </w:rPr>
+      </w:pPr>
+      <w:r>
+        <w:rPr>
+          <w:rFonts w:ascii="BitPap" w:hAnsi="BitPap"/>
+          <w:noProof/>
+          <w:sz w:val="48"/>
+          <w:szCs w:val="48"/>
+        </w:rPr>
+        <w:drawing>
+          <wp:inline distT="0" distB="0" distL="0" distR="0" wp14:anchorId="041AD7F6" wp14:editId="7E25D448">
+            <wp:extent cx="1219200" cy="1219200"/>
+            <wp:effectExtent l="0" t="0" r="0" b="0"/>
+            <wp:docPr id="7" name="Grafik 7"/>
+            <wp:cNvGraphicFramePr>
+              <a:graphicFrameLocks xmlns:a="http://schemas.openxmlformats.org/drawingml/2006/main" noChangeAspect="1"/>
+            </wp:cNvGraphicFramePr>
+            <a:graphic xmlns:a="http://schemas.openxmlformats.org/drawingml/2006/main">
+              <a:graphicData uri="http://schemas.openxmlformats.org/drawingml/2006/picture">
+                <pic:pic xmlns:pic="http://schemas.openxmlformats.org/drawingml/2006/picture">
+                  <pic:nvPicPr>
+                    <pic:cNvPr id="0" name="Picture 7"/>
+                    <pic:cNvPicPr>
+                      <a:picLocks noChangeAspect="1" noChangeArrowheads="1"/>
+                    </pic:cNvPicPr>
+                  </pic:nvPicPr>
+                  <pic:blipFill>
+                    <a:blip r:embed="rId6" cstate="print">
+                      <a:extLst>
+                        <a:ext uri="{28A0092B-C50C-407E-A947-70E740481C1C}">
+                          <a14:useLocalDpi xmlns:a14="http://schemas.microsoft.com/office/drawing/2010/main" val="0"/>
+                        </a:ext>
+                      </a:extLst>
+                    </a:blip>
+                    <a:srcRect/>
+                    <a:stretch>
+                      <a:fillRect/>
+                    </a:stretch>
+                  </pic:blipFill>
+                  <pic:spPr bwMode="auto">
+                    <a:xfrm>
+                      <a:off x="0" y="0"/>
+                      <a:ext cx="1219200" cy="1219200"/>
+                    </a:xfrm>
+                    <a:prstGeom prst="rect">
+                      <a:avLst/>
+                    </a:prstGeom>
+                    <a:noFill/>
+                    <a:ln>
+                      <a:noFill/>
+                    </a:ln>
+                  </pic:spPr>
+                </pic:pic>
+              </a:graphicData>
+            </a:graphic>
+          </wp:inline>
+        </w:drawing>
+      </w:r>
+    </w:p>
+    <w:p>
+      <w:pPr>
+        <w:pStyle w:val="Listenabsatz"/>
+        <w:rPr>
+          <w:rFonts w:ascii="BitPap" w:hAnsi="BitPap"/>
+          <w:sz w:val="48"/>
+          <w:szCs w:val="48"/>
+        </w:rPr>
+      </w:pPr>
+    </w:p>
+    <w:p>
+      <w:pPr>
+        <w:pStyle w:val="Listenabsatz"/>
+        <w:numPr>
+          <w:ilvl w:val="0"/>
+          <w:numId w:val="2"/>
+        </w:numPr>
+        <w:rPr>
+          <w:rFonts w:ascii="BitPap" w:hAnsi="BitPap"/>
+          <w:sz w:val="48"/>
+          <w:szCs w:val="48"/>
+        </w:rPr>
+      </w:pPr>
+      <w:proofErr w:type="spellStart"/>
+      <w:r>
+        <w:rPr>
+          <w:rFonts w:ascii="BitPap" w:hAnsi="BitPap"/>
+          <w:sz w:val="48"/>
+          <w:szCs w:val="48"/>
+        </w:rPr>
+        <w:t>Cute</w:t>
+      </w:r>
+      <w:proofErr w:type="spellEnd"/>
+    </w:p>
+    <w:p>
+      <w:pPr>
+        <w:pStyle w:val="Listenabsatz"/>
+        <w:rPr>
+          <w:rFonts w:ascii="BitPap" w:hAnsi="BitPap"/>
+          <w:sz w:val="48"/>
+          <w:szCs w:val="48"/>
+        </w:rPr>
+      </w:pPr>
+      <w:r>
+        <w:rPr>
+          <w:rFonts w:ascii="BitPap" w:hAnsi="BitPap"/>
+          <w:noProof/>
+          <w:sz w:val="48"/>
+          <w:szCs w:val="48"/>
+        </w:rPr>
+        <w:drawing>
+          <wp:inline distT="0" distB="0" distL="0" distR="0" wp14:anchorId="183D29F8" wp14:editId="028AA11C">
+            <wp:extent cx="1200150" cy="1200150"/>
+            <wp:effectExtent l="0" t="0" r="0" b="0"/>
+            <wp:docPr id="9" name="Grafik 9"/>
+            <wp:cNvGraphicFramePr>
+              <a:graphicFrameLocks xmlns:a="http://schemas.openxmlformats.org/drawingml/2006/main" noChangeAspect="1"/>
+            </wp:cNvGraphicFramePr>
+            <a:graphic xmlns:a="http://schemas.openxmlformats.org/drawingml/2006/main">
+              <a:graphicData uri="http://schemas.openxmlformats.org/drawingml/2006/picture">
+                <pic:pic xmlns:pic="http://schemas.openxmlformats.org/drawingml/2006/picture">
+                  <pic:nvPicPr>
+                    <pic:cNvPr id="0" name="Picture 9"/>
+                    <pic:cNvPicPr>
+                      <a:picLocks noChangeAspect="1" noChangeArrowheads="1"/>
+                    </pic:cNvPicPr>
+                  </pic:nvPicPr>
+                  <pic:blipFill>
+                    <a:blip r:embed="rId7" cstate="print">
+                      <a:extLst>
+                        <a:ext uri="{28A0092B-C50C-407E-A947-70E740481C1C}">
+                          <a14:useLocalDpi xmlns:a14="http://schemas.microsoft.com/office/drawing/2010/main" val="0"/>
+                        </a:ext>
+                      </a:extLst>
+                    </a:blip>
+                    <a:srcRect/>
+                    <a:stretch>
+                      <a:fillRect/>
+                    </a:stretch>
+                  </pic:blipFill>
+                  <pic:spPr bwMode="auto">
+                    <a:xfrm>
+                      <a:off x="0" y="0"/>
+                      <a:ext cx="1200150" cy="1200150"/>
+                    </a:xfrm>
+                    <a:prstGeom prst="rect">
+                      <a:avLst/>
+                    </a:prstGeom>
+                    <a:noFill/>
+                    <a:ln>
+                      <a:noFill/>
+                    </a:ln>
+                  </pic:spPr>
+                </pic:pic>
+              </a:graphicData>
+            </a:graphic>
+          </wp:inline>
+        </w:drawing>
+      </w:r>
+    </w:p>
+    <w:p>
+      <w:pPr>
+        <w:pStyle w:val="Listenabsatz"/>
+        <w:rPr>
+          <w:rFonts w:ascii="BitPap" w:hAnsi="BitPap"/>
+          <w:sz w:val="48"/>
+          <w:szCs w:val="48"/>
+        </w:rPr>
+      </w:pPr>
+    </w:p>
+    <w:p>
+      <w:pPr>
+        <w:pStyle w:val="Listenabsatz"/>
+        <w:numPr>
+          <w:ilvl w:val="0"/>
+          <w:numId w:val="2"/>
+        </w:numPr>
+        <w:rPr>
+          <w:rFonts w:ascii="BitPap" w:hAnsi="BitPap"/>
+          <w:sz w:val="48"/>
+          <w:szCs w:val="48"/>
+        </w:rPr>
+      </w:pPr>
+      <w:r>
+        <w:rPr>
+          <w:rFonts w:ascii="BitPap" w:hAnsi="BitPap"/>
+          <w:sz w:val="48"/>
+          <w:szCs w:val="48"/>
+        </w:rPr>
+        <w:t>Erstaunt</w:t>
+      </w:r>
+    </w:p>
+    <w:p>
+      <w:pPr>
+        <w:pStyle w:val="Listenabsatz"/>
+        <w:rPr>
+          <w:rFonts w:ascii="BitPap" w:hAnsi="BitPap"/>
+          <w:sz w:val="48"/>
+          <w:szCs w:val="48"/>
+        </w:rPr>
+      </w:pPr>
+      <w:r>
+        <w:rPr>
+          <w:rFonts w:ascii="BitPap" w:hAnsi="BitPap"/>
+          <w:noProof/>
+          <w:sz w:val="48"/>
+          <w:szCs w:val="48"/>
+        </w:rPr>
+        <w:drawing>
+          <wp:inline distT="0" distB="0" distL="0" distR="0" wp14:anchorId="5A84ECAC" wp14:editId="13334640">
+            <wp:extent cx="1247775" cy="1247775"/>
+            <wp:effectExtent l="0" t="0" r="0" b="9525"/>
+            <wp:docPr id="10" name="Grafik 10"/>
+            <wp:cNvGraphicFramePr>
+              <a:graphicFrameLocks xmlns:a="http://schemas.openxmlformats.org/drawingml/2006/main" noChangeAspect="1"/>
+            </wp:cNvGraphicFramePr>
+            <a:graphic xmlns:a="http://schemas.openxmlformats.org/drawingml/2006/main">
+              <a:graphicData uri="http://schemas.openxmlformats.org/drawingml/2006/picture">
+                <pic:pic xmlns:pic="http://schemas.openxmlformats.org/drawingml/2006/picture">
+                  <pic:nvPicPr>
+                    <pic:cNvPr id="0" name="Picture 10"/>
+                    <pic:cNvPicPr>
+                      <a:picLocks noChangeAspect="1" noChangeArrowheads="1"/>
+                    </pic:cNvPicPr>
+                  </pic:nvPicPr>
+                  <pic:blipFill>
+                    <a:blip r:embed="rId8" cstate="print">
+                      <a:extLst>
+                        <a:ext uri="{28A0092B-C50C-407E-A947-70E740481C1C}">
+                          <a14:useLocalDpi xmlns:a14="http://schemas.microsoft.com/office/drawing/2010/main" val="0"/>
+                        </a:ext>
+                      </a:extLst>
+                    </a:blip>
+                    <a:srcRect/>
+                    <a:stretch>
+                      <a:fillRect/>
+                    </a:stretch>
+                  </pic:blipFill>
+                  <pic:spPr bwMode="auto">
+                    <a:xfrm>
+                      <a:off x="0" y="0"/>
+                      <a:ext cx="1247775" cy="1247775"/>
+                    </a:xfrm>
+                    <a:prstGeom prst="rect">
+                      <a:avLst/>
+                    </a:prstGeom>
+                    <a:noFill/>
+                    <a:ln>
+                      <a:noFill/>
+                    </a:ln>
+                  </pic:spPr>
+                </pic:pic>
+              </a:graphicData>
+            </a:graphic>
+          </wp:inline>
+        </w:drawing>
+      </w:r>
     </w:p>
     <w:sectPr>
       <w:pgSz w:w="11906" w:h="16838"/>
@@ -1068,6 +1698,26 @@
       <w:contextualSpacing/>
     </w:pPr>
   </w:style>
+  <w:style w:type="paragraph" w:styleId="Beschriftung">
+    <w:name w:val="caption"/>
+    <w:basedOn w:val="Standard"/>
+    <w:next w:val="Standard"/>
+    <w:uiPriority w:val="35"/>
+    <w:semiHidden/>
+    <w:unhideWhenUsed/>
+    <w:qFormat/>
+    <w:rsid w:val="00A84CEB"/>
+    <w:pPr>
+      <w:spacing w:after="200" w:line="240" w:lineRule="auto"/>
+    </w:pPr>
+    <w:rPr>
+      <w:i/>
+      <w:iCs/>
+      <w:color w:val="44546A" w:themeColor="text2"/>
+      <w:sz w:val="18"/>
+      <w:szCs w:val="18"/>
+    </w:rPr>
+  </w:style>
 </w:styles>
 </file>
 

</xml_diff>

<commit_message>
added a lot more stuff "i guesss?"
</commit_message>
<xml_diff>
--- a/Documents/CharacterSheet_WeißerRitter.docx
+++ b/Documents/CharacterSheet_WeißerRitter.docx
@@ -19,16 +19,14 @@
         </w:rPr>
         <w:t xml:space="preserve">Charakter: </w:t>
       </w:r>
-      <w:proofErr w:type="spellStart"/>
       <w:r>
         <w:rPr>
           <w:rFonts w:ascii="BitPap" w:hAnsi="BitPap"/>
           <w:sz w:val="96"/>
           <w:szCs w:val="96"/>
         </w:rPr>
-        <w:t>Halistrator</w:t>
-      </w:r>
-      <w:proofErr w:type="spellEnd"/>
+        <w:t>Halis</w:t>
+      </w:r>
     </w:p>
     <w:p>
       <w:pPr>
@@ -258,16 +256,14 @@
         </w:rPr>
         <w:t xml:space="preserve"> seinen </w:t>
       </w:r>
-      <w:proofErr w:type="spellStart"/>
-      <w:r>
-        <w:rPr>
-          <w:rFonts w:ascii="Arial" w:hAnsi="Arial" w:cs="Arial"/>
-          <w:sz w:val="24"/>
-          <w:szCs w:val="24"/>
-        </w:rPr>
-        <w:t>Schlafrythmus</w:t>
-      </w:r>
-      <w:proofErr w:type="spellEnd"/>
+      <w:r>
+        <w:rPr>
+          <w:rFonts w:ascii="Arial" w:hAnsi="Arial" w:cs="Arial"/>
+          <w:sz w:val="24"/>
+          <w:szCs w:val="24"/>
+        </w:rPr>
+        <w:t>Schlafrhythmus</w:t>
+      </w:r>
       <w:r>
         <w:rPr>
           <w:rFonts w:ascii="Arial" w:hAnsi="Arial" w:cs="Arial"/>
@@ -318,7 +314,23 @@
           <w:sz w:val="24"/>
           <w:szCs w:val="24"/>
         </w:rPr>
-        <w:t>Legt sehr viel Wert auf Respekt, Treue und Ehre</w:t>
+        <w:t>Legt sehr viel Wert auf Respekt</w:t>
+      </w:r>
+      <w:r>
+        <w:rPr>
+          <w:rFonts w:ascii="Arial" w:hAnsi="Arial" w:cs="Arial"/>
+          <w:sz w:val="24"/>
+          <w:szCs w:val="24"/>
+        </w:rPr>
+        <w:t>, Würde</w:t>
+      </w:r>
+      <w:r>
+        <w:rPr>
+          <w:rFonts w:ascii="Arial" w:hAnsi="Arial" w:cs="Arial"/>
+          <w:sz w:val="24"/>
+          <w:szCs w:val="24"/>
+        </w:rPr>
+        <w:t>, Treue und Ehre</w:t>
       </w:r>
     </w:p>
     <w:p>
@@ -450,7 +462,15 @@
           <w:sz w:val="24"/>
           <w:szCs w:val="24"/>
         </w:rPr>
-        <w:t xml:space="preserve">In ihrer Vision sah sie ein brennendes und finsteres Königreich voller Zorn und Chaos. Sie identifizierte es als das Königreich </w:t>
+        <w:t>In ihrer Vision sah sie ein brennendes und finsteres Königreich voller Zorn und Chaos. Sie identifizierte es als das Königreich</w:t>
+      </w:r>
+      <w:r>
+        <w:rPr>
+          <w:rFonts w:ascii="Arial" w:hAnsi="Arial" w:cs="Arial"/>
+          <w:sz w:val="24"/>
+          <w:szCs w:val="24"/>
+        </w:rPr>
+        <w:t xml:space="preserve"> </w:t>
       </w:r>
       <w:proofErr w:type="spellStart"/>
       <w:r>
@@ -459,7 +479,7 @@
           <w:sz w:val="24"/>
           <w:szCs w:val="24"/>
         </w:rPr>
-        <w:t>Funtasia</w:t>
+        <w:t>Sylvicia</w:t>
       </w:r>
       <w:proofErr w:type="spellEnd"/>
       <w:r>
@@ -485,89 +505,40 @@
           <w:sz w:val="24"/>
           <w:szCs w:val="24"/>
         </w:rPr>
-        <w:t xml:space="preserve">Sie teilte sich dem Ältesten mit, welcher diese Kunde an seinen gesamten Stamm verbreitete. Jedes Mitglied der Bruderschaft war zu der Zeit bereits in ferne Orte </w:t>
-      </w:r>
-      <w:proofErr w:type="gramStart"/>
-      <w:r>
-        <w:rPr>
-          <w:rFonts w:ascii="Arial" w:hAnsi="Arial" w:cs="Arial"/>
-          <w:sz w:val="24"/>
-          <w:szCs w:val="24"/>
-        </w:rPr>
-        <w:t>entsandt</w:t>
-      </w:r>
-      <w:proofErr w:type="gramEnd"/>
-      <w:r>
-        <w:rPr>
-          <w:rFonts w:ascii="Arial" w:hAnsi="Arial" w:cs="Arial"/>
-          <w:sz w:val="24"/>
-          <w:szCs w:val="24"/>
-        </w:rPr>
-        <w:t xml:space="preserve"> um deren Aufgaben nachzugehen, somit war </w:t>
-      </w:r>
-      <w:proofErr w:type="spellStart"/>
-      <w:r>
-        <w:rPr>
-          <w:rFonts w:ascii="Arial" w:hAnsi="Arial" w:cs="Arial"/>
-          <w:sz w:val="24"/>
-          <w:szCs w:val="24"/>
-        </w:rPr>
-        <w:t>Halistrator</w:t>
-      </w:r>
-      <w:proofErr w:type="spellEnd"/>
-      <w:r>
-        <w:rPr>
-          <w:rFonts w:ascii="Arial" w:hAnsi="Arial" w:cs="Arial"/>
-          <w:sz w:val="24"/>
-          <w:szCs w:val="24"/>
-        </w:rPr>
-        <w:t xml:space="preserve"> der einzige Fähige die Situation in dem Königreich auszukundschaften. </w:t>
-      </w:r>
-    </w:p>
-    <w:p>
-      <w:pPr>
-        <w:rPr>
-          <w:rFonts w:ascii="Arial" w:hAnsi="Arial" w:cs="Arial"/>
-          <w:sz w:val="24"/>
-          <w:szCs w:val="24"/>
-        </w:rPr>
-      </w:pPr>
-      <w:r>
-        <w:rPr>
-          <w:rFonts w:ascii="Arial" w:hAnsi="Arial" w:cs="Arial"/>
-          <w:sz w:val="24"/>
-          <w:szCs w:val="24"/>
-        </w:rPr>
-        <w:t xml:space="preserve">Der Älteste wusste, </w:t>
-      </w:r>
-      <w:proofErr w:type="spellStart"/>
-      <w:r>
-        <w:rPr>
-          <w:rFonts w:ascii="Arial" w:hAnsi="Arial" w:cs="Arial"/>
-          <w:sz w:val="24"/>
-          <w:szCs w:val="24"/>
-        </w:rPr>
-        <w:t>Halistrator</w:t>
-      </w:r>
-      <w:proofErr w:type="spellEnd"/>
-      <w:r>
-        <w:rPr>
-          <w:rFonts w:ascii="Arial" w:hAnsi="Arial" w:cs="Arial"/>
-          <w:sz w:val="24"/>
-          <w:szCs w:val="24"/>
-        </w:rPr>
-        <w:t xml:space="preserve"> wäre noch nicht bereit diese Aufgabe zu meistern. Leider blieb keine andere Wahl. So beschlossen sie gemeinsam </w:t>
-      </w:r>
-      <w:proofErr w:type="spellStart"/>
-      <w:r>
-        <w:rPr>
-          <w:rFonts w:ascii="Arial" w:hAnsi="Arial" w:cs="Arial"/>
-          <w:sz w:val="24"/>
-          <w:szCs w:val="24"/>
-        </w:rPr>
-        <w:t>Halistrator</w:t>
-      </w:r>
-      <w:proofErr w:type="spellEnd"/>
+        <w:t xml:space="preserve">Sie teilte sich dem Ältesten mit, welcher diese Kunde an seinen gesamten Stamm verbreitete. Jedes Mitglied der Bruderschaft war zu der Zeit bereits </w:t>
+      </w:r>
+      <w:r>
+        <w:rPr>
+          <w:rFonts w:ascii="Arial" w:hAnsi="Arial" w:cs="Arial"/>
+          <w:sz w:val="24"/>
+          <w:szCs w:val="24"/>
+        </w:rPr>
+        <w:t>an</w:t>
+      </w:r>
+      <w:r>
+        <w:rPr>
+          <w:rFonts w:ascii="Arial" w:hAnsi="Arial" w:cs="Arial"/>
+          <w:sz w:val="24"/>
+          <w:szCs w:val="24"/>
+        </w:rPr>
+        <w:t xml:space="preserve"> ferne Orte </w:t>
+      </w:r>
+      <w:r>
+        <w:rPr>
+          <w:rFonts w:ascii="Arial" w:hAnsi="Arial" w:cs="Arial"/>
+          <w:sz w:val="24"/>
+          <w:szCs w:val="24"/>
+        </w:rPr>
+        <w:t>entsandt,</w:t>
+      </w:r>
+      <w:r>
+        <w:rPr>
+          <w:rFonts w:ascii="Arial" w:hAnsi="Arial" w:cs="Arial"/>
+          <w:sz w:val="24"/>
+          <w:szCs w:val="24"/>
+        </w:rPr>
+        <w:t xml:space="preserve"> um deren Aufgaben nachzugehen, somit war Halis</w:t>
+      </w:r>
       <w:r>
         <w:rPr>
           <w:rFonts w:ascii="Arial" w:hAnsi="Arial" w:cs="Arial"/>
@@ -576,7 +547,63 @@
         </w:rPr>
         <w:t xml:space="preserve"> </w:t>
       </w:r>
-      <w:proofErr w:type="spellStart"/>
+      <w:r>
+        <w:rPr>
+          <w:rFonts w:ascii="Arial" w:hAnsi="Arial" w:cs="Arial"/>
+          <w:sz w:val="24"/>
+          <w:szCs w:val="24"/>
+        </w:rPr>
+        <w:t xml:space="preserve">der einzige Fähige die Situation in dem Königreich auszukundschaften. </w:t>
+      </w:r>
+    </w:p>
+    <w:p>
+      <w:pPr>
+        <w:rPr>
+          <w:rFonts w:ascii="Arial" w:hAnsi="Arial" w:cs="Arial"/>
+          <w:sz w:val="24"/>
+          <w:szCs w:val="24"/>
+        </w:rPr>
+      </w:pPr>
+      <w:r>
+        <w:rPr>
+          <w:rFonts w:ascii="Arial" w:hAnsi="Arial" w:cs="Arial"/>
+          <w:sz w:val="24"/>
+          <w:szCs w:val="24"/>
+        </w:rPr>
+        <w:t>Der Älteste wusste, Halis wäre noch nicht bereit diese Aufgabe zu meistern. Leider blieb keine andere Wahl. So beschlossen sie gemeinsam</w:t>
+      </w:r>
+      <w:r>
+        <w:rPr>
+          <w:rFonts w:ascii="Arial" w:hAnsi="Arial" w:cs="Arial"/>
+          <w:sz w:val="24"/>
+          <w:szCs w:val="24"/>
+        </w:rPr>
+        <w:t>,</w:t>
+      </w:r>
+      <w:r>
+        <w:rPr>
+          <w:rFonts w:ascii="Arial" w:hAnsi="Arial" w:cs="Arial"/>
+          <w:sz w:val="24"/>
+          <w:szCs w:val="24"/>
+        </w:rPr>
+        <w:t xml:space="preserve"> Halis schnellst</w:t>
+      </w:r>
+      <w:r>
+        <w:rPr>
+          <w:rFonts w:ascii="Arial" w:hAnsi="Arial" w:cs="Arial"/>
+          <w:sz w:val="24"/>
+          <w:szCs w:val="24"/>
+        </w:rPr>
+        <w:t xml:space="preserve"> auf </w:t>
+      </w:r>
+      <w:r>
+        <w:rPr>
+          <w:rFonts w:ascii="Arial" w:hAnsi="Arial" w:cs="Arial"/>
+          <w:sz w:val="24"/>
+          <w:szCs w:val="24"/>
+        </w:rPr>
+        <w:t xml:space="preserve">die </w:t>
+      </w:r>
       <w:r>
         <w:rPr>
           <w:rFonts w:ascii="Arial" w:hAnsi="Arial" w:cs="Arial"/>
@@ -584,16 +611,7 @@
           <w:szCs w:val="24"/>
         </w:rPr>
         <w:lastRenderedPageBreak/>
-        <w:t>schnellstauf</w:t>
-      </w:r>
-      <w:proofErr w:type="spellEnd"/>
-      <w:r>
-        <w:rPr>
-          <w:rFonts w:ascii="Arial" w:hAnsi="Arial" w:cs="Arial"/>
-          <w:sz w:val="24"/>
-          <w:szCs w:val="24"/>
-        </w:rPr>
-        <w:t xml:space="preserve"> die gefährliche Mission zu schicken, mit der Hoffnung er könne wertvolle Informationen sammeln. </w:t>
+        <w:t xml:space="preserve">gefährliche Mission zu schicken, mit der Hoffnung er könne wertvolle Informationen sammeln. </w:t>
       </w:r>
     </w:p>
     <w:p>

</xml_diff>